<commit_message>
Atualizacao de doc; launch e implementaçao das regras.
</commit_message>
<xml_diff>
--- a/doc/ATIVIDADE.docx
+++ b/doc/ATIVIDADE.docx
@@ -10,6 +10,7 @@
         <w:ind w:left="3265" w:right="0" w:hanging="0"/>
         <w:rPr>
           <w:b w:val="false"/>
+          <w:b w:val="false"/>
         </w:rPr>
       </w:pPr>
       <w:bookmarkStart w:id="0" w:name="docs-internal-guid-7fbe7f10-7fff-5515-67"/>
@@ -54,6 +55,7 @@
         <w:ind w:left="3967" w:right="0" w:hanging="0"/>
         <w:rPr>
           <w:b w:val="false"/>
+          <w:b w:val="false"/>
         </w:rPr>
       </w:pPr>
       <w:r>
@@ -97,16 +99,18 @@
         <w:rPr>
           <w:rFonts w:ascii="Calibri;sans-serif" w:hAnsi="Calibri;sans-serif"/>
           <w:b/>
-          <w:i w:val="false"/>
-          <w:caps w:val="false"/>
-          <w:smallCaps w:val="false"/>
-          <w:strike w:val="false"/>
-          <w:dstrike w:val="false"/>
-          <w:color w:val="000000"/>
-          <w:sz w:val="24"/>
-          <w:u w:val="none"/>
-          <w:effect w:val="none"/>
-          <w:shd w:fill="D0CECE" w:val="clear"/>
+          <w:b/>
+          <w:i w:val="false"/>
+          <w:i w:val="false"/>
+          <w:caps w:val="false"/>
+          <w:smallCaps w:val="false"/>
+          <w:strike w:val="false"/>
+          <w:dstrike w:val="false"/>
+          <w:color w:val="000000"/>
+          <w:sz w:val="24"/>
+          <w:highlight w:val="red"/>
+          <w:u w:val="none"/>
+          <w:effect w:val="none"/>
         </w:rPr>
       </w:pPr>
       <w:r>
@@ -136,16 +140,17 @@
         <w:rPr>
           <w:rFonts w:ascii="Calibri;sans-serif" w:hAnsi="Calibri;sans-serif"/>
           <w:b/>
-          <w:i w:val="false"/>
-          <w:caps w:val="false"/>
-          <w:smallCaps w:val="false"/>
-          <w:strike w:val="false"/>
-          <w:dstrike w:val="false"/>
-          <w:color w:val="000000"/>
-          <w:sz w:val="24"/>
-          <w:u w:val="none"/>
-          <w:effect w:val="none"/>
-          <w:shd w:fill="auto" w:val="clear"/>
+          <w:b/>
+          <w:i w:val="false"/>
+          <w:i w:val="false"/>
+          <w:caps w:val="false"/>
+          <w:smallCaps w:val="false"/>
+          <w:strike w:val="false"/>
+          <w:dstrike w:val="false"/>
+          <w:color w:val="000000"/>
+          <w:sz w:val="24"/>
+          <w:u w:val="none"/>
+          <w:effect w:val="none"/>
         </w:rPr>
       </w:pPr>
       <w:r>
@@ -189,13 +194,25 @@
       </w:r>
       <w:r>
         <w:rPr>
-          <w:rFonts w:ascii="Calibri;sans-serif" w:hAnsi="Calibri;sans-serif"/>
-          <w:b w:val="false"/>
-          <w:i w:val="false"/>
-          <w:caps w:val="false"/>
-          <w:smallCaps w:val="false"/>
-          <w:strike w:val="false"/>
-          <w:dstrike w:val="false"/>
+          <w:caps w:val="false"/>
+          <w:smallCaps w:val="false"/>
+          <w:strike w:val="false"/>
+          <w:dstrike w:val="false"/>
+          <w:color w:val="000000"/>
+          <w:u w:val="none"/>
+          <w:effect w:val="none"/>
+          <w:shd w:fill="auto" w:val="clear"/>
+        </w:rPr>
+        <w:t xml:space="preserve">1.1 </w:t>
+      </w:r>
+      <w:r>
+        <w:rPr>
+          <w:rFonts w:ascii="Calibri;sans-serif" w:hAnsi="Calibri;sans-serif"/>
+          <w:b w:val="false"/>
+          <w:i w:val="false"/>
+          <w:caps w:val="false"/>
+          <w:smallCaps w:val="false"/>
+          <w:strike/>
           <w:color w:val="000000"/>
           <w:sz w:val="24"/>
           <w:u w:val="none"/>
@@ -228,20 +245,49 @@
       </w:r>
       <w:r>
         <w:rPr>
-          <w:rFonts w:ascii="Calibri;sans-serif" w:hAnsi="Calibri;sans-serif"/>
-          <w:b w:val="false"/>
-          <w:i w:val="false"/>
-          <w:caps w:val="false"/>
-          <w:smallCaps w:val="false"/>
-          <w:strike w:val="false"/>
-          <w:dstrike w:val="false"/>
-          <w:color w:val="000000"/>
-          <w:sz w:val="24"/>
-          <w:u w:val="none"/>
-          <w:effect w:val="none"/>
-          <w:shd w:fill="auto" w:val="clear"/>
-        </w:rPr>
-        <w:t>Jogo para uma única pista.  </w:t>
+          <w:caps w:val="false"/>
+          <w:smallCaps w:val="false"/>
+          <w:strike w:val="false"/>
+          <w:dstrike w:val="false"/>
+          <w:color w:val="000000"/>
+          <w:u w:val="none"/>
+          <w:effect w:val="none"/>
+          <w:shd w:fill="auto" w:val="clear"/>
+        </w:rPr>
+        <w:t xml:space="preserve">1.2. </w:t>
+      </w:r>
+      <w:r>
+        <w:rPr>
+          <w:rFonts w:ascii="Calibri;sans-serif" w:hAnsi="Calibri;sans-serif"/>
+          <w:b w:val="false"/>
+          <w:i w:val="false"/>
+          <w:caps w:val="false"/>
+          <w:smallCaps w:val="false"/>
+          <w:strike/>
+          <w:color w:val="000000"/>
+          <w:sz w:val="24"/>
+          <w:u w:val="none"/>
+          <w:effect w:val="none"/>
+          <w:shd w:fill="auto" w:val="clear"/>
+        </w:rPr>
+        <w:t>Jogo para uma única pista</w:t>
+      </w:r>
+      <w:r>
+        <w:rPr>
+          <w:rFonts w:ascii="Calibri;sans-serif" w:hAnsi="Calibri;sans-serif"/>
+          <w:b w:val="false"/>
+          <w:i w:val="false"/>
+          <w:caps w:val="false"/>
+          <w:smallCaps w:val="false"/>
+          <w:strike w:val="false"/>
+          <w:dstrike w:val="false"/>
+          <w:color w:val="000000"/>
+          <w:sz w:val="24"/>
+          <w:u w:val="none"/>
+          <w:effect w:val="none"/>
+          <w:shd w:fill="auto" w:val="clear"/>
+        </w:rPr>
+        <w:t>.  </w:t>
       </w:r>
     </w:p>
     <w:p>
@@ -267,20 +313,49 @@
       </w:r>
       <w:r>
         <w:rPr>
-          <w:rFonts w:ascii="Calibri;sans-serif" w:hAnsi="Calibri;sans-serif"/>
-          <w:b w:val="false"/>
-          <w:i w:val="false"/>
-          <w:caps w:val="false"/>
-          <w:smallCaps w:val="false"/>
-          <w:strike w:val="false"/>
-          <w:dstrike w:val="false"/>
-          <w:color w:val="000000"/>
-          <w:sz w:val="24"/>
-          <w:u w:val="none"/>
-          <w:effect w:val="none"/>
-          <w:shd w:fill="auto" w:val="clear"/>
-        </w:rPr>
-        <w:t>A pista contém 10 pinos a serem derrubados em cada frame. </w:t>
+          <w:caps w:val="false"/>
+          <w:smallCaps w:val="false"/>
+          <w:strike w:val="false"/>
+          <w:dstrike w:val="false"/>
+          <w:color w:val="000000"/>
+          <w:u w:val="none"/>
+          <w:effect w:val="none"/>
+          <w:shd w:fill="auto" w:val="clear"/>
+        </w:rPr>
+        <w:t xml:space="preserve">1.3. </w:t>
+      </w:r>
+      <w:r>
+        <w:rPr>
+          <w:rFonts w:ascii="Calibri;sans-serif" w:hAnsi="Calibri;sans-serif"/>
+          <w:b w:val="false"/>
+          <w:i w:val="false"/>
+          <w:caps w:val="false"/>
+          <w:smallCaps w:val="false"/>
+          <w:strike/>
+          <w:color w:val="000000"/>
+          <w:sz w:val="24"/>
+          <w:u w:val="none"/>
+          <w:effect w:val="none"/>
+          <w:shd w:fill="auto" w:val="clear"/>
+        </w:rPr>
+        <w:t>A pista contém 10 pinos a serem derrubados em cada frame.</w:t>
+      </w:r>
+      <w:r>
+        <w:rPr>
+          <w:rFonts w:ascii="Calibri;sans-serif" w:hAnsi="Calibri;sans-serif"/>
+          <w:b w:val="false"/>
+          <w:i w:val="false"/>
+          <w:caps w:val="false"/>
+          <w:smallCaps w:val="false"/>
+          <w:strike w:val="false"/>
+          <w:dstrike w:val="false"/>
+          <w:color w:val="000000"/>
+          <w:sz w:val="24"/>
+          <w:u w:val="none"/>
+          <w:effect w:val="none"/>
+          <w:shd w:fill="auto" w:val="clear"/>
+        </w:rPr>
+        <w:t> </w:t>
       </w:r>
     </w:p>
     <w:p>
@@ -306,20 +381,49 @@
       </w:r>
       <w:r>
         <w:rPr>
-          <w:rFonts w:ascii="Calibri;sans-serif" w:hAnsi="Calibri;sans-serif"/>
-          <w:b w:val="false"/>
-          <w:i w:val="false"/>
-          <w:caps w:val="false"/>
-          <w:smallCaps w:val="false"/>
-          <w:strike w:val="false"/>
-          <w:dstrike w:val="false"/>
-          <w:color w:val="000000"/>
-          <w:sz w:val="24"/>
-          <w:u w:val="none"/>
-          <w:effect w:val="none"/>
-          <w:shd w:fill="auto" w:val="clear"/>
-        </w:rPr>
-        <w:t>Cada frame permite dois arremessos (lançamentos). </w:t>
+          <w:caps w:val="false"/>
+          <w:smallCaps w:val="false"/>
+          <w:strike w:val="false"/>
+          <w:dstrike w:val="false"/>
+          <w:color w:val="000000"/>
+          <w:u w:val="none"/>
+          <w:effect w:val="none"/>
+          <w:shd w:fill="auto" w:val="clear"/>
+        </w:rPr>
+        <w:t xml:space="preserve">1.4. </w:t>
+      </w:r>
+      <w:r>
+        <w:rPr>
+          <w:rFonts w:ascii="Calibri;sans-serif" w:hAnsi="Calibri;sans-serif"/>
+          <w:b w:val="false"/>
+          <w:i w:val="false"/>
+          <w:caps w:val="false"/>
+          <w:smallCaps w:val="false"/>
+          <w:strike/>
+          <w:color w:val="000000"/>
+          <w:sz w:val="24"/>
+          <w:u w:val="none"/>
+          <w:effect w:val="none"/>
+          <w:shd w:fill="auto" w:val="clear"/>
+        </w:rPr>
+        <w:t>Cada frame permite dois arremessos (lançamentos).</w:t>
+      </w:r>
+      <w:r>
+        <w:rPr>
+          <w:rFonts w:ascii="Calibri;sans-serif" w:hAnsi="Calibri;sans-serif"/>
+          <w:b w:val="false"/>
+          <w:i w:val="false"/>
+          <w:caps w:val="false"/>
+          <w:smallCaps w:val="false"/>
+          <w:strike w:val="false"/>
+          <w:dstrike w:val="false"/>
+          <w:color w:val="000000"/>
+          <w:sz w:val="24"/>
+          <w:u w:val="none"/>
+          <w:effect w:val="none"/>
+          <w:shd w:fill="auto" w:val="clear"/>
+        </w:rPr>
+        <w:t> </w:t>
       </w:r>
     </w:p>
     <w:p>
@@ -345,26 +449,54 @@
       </w:r>
       <w:r>
         <w:rPr>
-          <w:rFonts w:ascii="Calibri;sans-serif" w:hAnsi="Calibri;sans-serif"/>
-          <w:b w:val="false"/>
-          <w:i w:val="false"/>
-          <w:caps w:val="false"/>
-          <w:smallCaps w:val="false"/>
-          <w:strike w:val="false"/>
-          <w:dstrike w:val="false"/>
-          <w:color w:val="000000"/>
-          <w:sz w:val="24"/>
-          <w:u w:val="none"/>
-          <w:effect w:val="none"/>
-          <w:shd w:fill="auto" w:val="clear"/>
-        </w:rPr>
-        <w:t>Poderão participar até 04 (quatro) jogadores por partida. </w:t>
-      </w:r>
-    </w:p>
-    <w:p>
-      <w:pPr>
-        <w:pStyle w:val="Corpodotexto"/>
-        <w:pBdr/>
+          <w:caps w:val="false"/>
+          <w:smallCaps w:val="false"/>
+          <w:strike w:val="false"/>
+          <w:dstrike w:val="false"/>
+          <w:color w:val="000000"/>
+          <w:u w:val="none"/>
+          <w:effect w:val="none"/>
+          <w:shd w:fill="auto" w:val="clear"/>
+        </w:rPr>
+        <w:t xml:space="preserve">1.5. </w:t>
+      </w:r>
+      <w:r>
+        <w:rPr>
+          <w:rFonts w:ascii="Calibri;sans-serif" w:hAnsi="Calibri;sans-serif"/>
+          <w:b w:val="false"/>
+          <w:i w:val="false"/>
+          <w:caps w:val="false"/>
+          <w:smallCaps w:val="false"/>
+          <w:strike/>
+          <w:color w:val="000000"/>
+          <w:sz w:val="24"/>
+          <w:u w:val="none"/>
+          <w:effect w:val="none"/>
+          <w:shd w:fill="auto" w:val="clear"/>
+        </w:rPr>
+        <w:t>Poderão participar até 04 (quatro) jogadores por partida.</w:t>
+      </w:r>
+      <w:r>
+        <w:rPr>
+          <w:rFonts w:ascii="Calibri;sans-serif" w:hAnsi="Calibri;sans-serif"/>
+          <w:b w:val="false"/>
+          <w:i w:val="false"/>
+          <w:caps w:val="false"/>
+          <w:smallCaps w:val="false"/>
+          <w:strike w:val="false"/>
+          <w:dstrike w:val="false"/>
+          <w:color w:val="000000"/>
+          <w:sz w:val="24"/>
+          <w:u w:val="single"/>
+          <w:effect w:val="none"/>
+          <w:shd w:fill="auto" w:val="clear"/>
+        </w:rPr>
+        <w:t> </w:t>
+      </w:r>
+    </w:p>
+    <w:p>
+      <w:pPr>
+        <w:pStyle w:val="Corpodotexto"/>
         <w:bidi w:val="0"/>
         <w:spacing w:lineRule="auto" w:line="290" w:before="27" w:after="0"/>
         <w:ind w:left="71" w:right="356" w:hanging="424"/>
@@ -385,13 +517,25 @@
       </w:r>
       <w:r>
         <w:rPr>
-          <w:rFonts w:ascii="Calibri;sans-serif" w:hAnsi="Calibri;sans-serif"/>
-          <w:b w:val="false"/>
-          <w:i w:val="false"/>
-          <w:caps w:val="false"/>
-          <w:smallCaps w:val="false"/>
-          <w:strike w:val="false"/>
-          <w:dstrike w:val="false"/>
+          <w:caps w:val="false"/>
+          <w:smallCaps w:val="false"/>
+          <w:strike w:val="false"/>
+          <w:dstrike w:val="false"/>
+          <w:color w:val="000000"/>
+          <w:u w:val="none"/>
+          <w:effect w:val="none"/>
+          <w:shd w:fill="auto" w:val="clear"/>
+        </w:rPr>
+        <w:t xml:space="preserve">1.6. </w:t>
+      </w:r>
+      <w:r>
+        <w:rPr>
+          <w:rFonts w:ascii="Calibri;sans-serif" w:hAnsi="Calibri;sans-serif"/>
+          <w:b w:val="false"/>
+          <w:i w:val="false"/>
+          <w:caps w:val="false"/>
+          <w:smallCaps w:val="false"/>
+          <w:strike/>
           <w:color w:val="000000"/>
           <w:sz w:val="24"/>
           <w:u w:val="none"/>
@@ -404,7 +548,6 @@
     <w:p>
       <w:pPr>
         <w:pStyle w:val="Corpodotexto"/>
-        <w:pBdr/>
         <w:bidi w:val="0"/>
         <w:spacing w:lineRule="auto" w:line="290" w:before="23" w:after="0"/>
         <w:ind w:left="71" w:right="356" w:hanging="432"/>
@@ -425,13 +568,25 @@
       </w:r>
       <w:r>
         <w:rPr>
-          <w:rFonts w:ascii="Calibri;sans-serif" w:hAnsi="Calibri;sans-serif"/>
-          <w:b w:val="false"/>
-          <w:i w:val="false"/>
-          <w:caps w:val="false"/>
-          <w:smallCaps w:val="false"/>
-          <w:strike w:val="false"/>
-          <w:dstrike w:val="false"/>
+          <w:caps w:val="false"/>
+          <w:smallCaps w:val="false"/>
+          <w:strike w:val="false"/>
+          <w:dstrike w:val="false"/>
+          <w:color w:val="000000"/>
+          <w:u w:val="none"/>
+          <w:effect w:val="none"/>
+          <w:shd w:fill="auto" w:val="clear"/>
+        </w:rPr>
+        <w:t xml:space="preserve">1.7. </w:t>
+      </w:r>
+      <w:r>
+        <w:rPr>
+          <w:rFonts w:ascii="Calibri;sans-serif" w:hAnsi="Calibri;sans-serif"/>
+          <w:b w:val="false"/>
+          <w:i w:val="false"/>
+          <w:caps w:val="false"/>
+          <w:smallCaps w:val="false"/>
+          <w:strike/>
           <w:color w:val="000000"/>
           <w:sz w:val="24"/>
           <w:u w:val="none"/>
@@ -444,7 +599,6 @@
     <w:p>
       <w:pPr>
         <w:pStyle w:val="Corpodotexto"/>
-        <w:pBdr/>
         <w:bidi w:val="0"/>
         <w:spacing w:lineRule="auto" w:line="290" w:before="18" w:after="0"/>
         <w:ind w:left="71" w:right="356" w:hanging="428"/>
@@ -465,13 +619,25 @@
       </w:r>
       <w:r>
         <w:rPr>
-          <w:rFonts w:ascii="Calibri;sans-serif" w:hAnsi="Calibri;sans-serif"/>
-          <w:b w:val="false"/>
-          <w:i w:val="false"/>
-          <w:caps w:val="false"/>
-          <w:smallCaps w:val="false"/>
-          <w:strike w:val="false"/>
-          <w:dstrike w:val="false"/>
+          <w:caps w:val="false"/>
+          <w:smallCaps w:val="false"/>
+          <w:strike w:val="false"/>
+          <w:dstrike w:val="false"/>
+          <w:color w:val="000000"/>
+          <w:u w:val="none"/>
+          <w:effect w:val="none"/>
+          <w:shd w:fill="auto" w:val="clear"/>
+        </w:rPr>
+        <w:t xml:space="preserve">1.8. </w:t>
+      </w:r>
+      <w:r>
+        <w:rPr>
+          <w:rFonts w:ascii="Calibri;sans-serif" w:hAnsi="Calibri;sans-serif"/>
+          <w:b w:val="false"/>
+          <w:i w:val="false"/>
+          <w:caps w:val="false"/>
+          <w:smallCaps w:val="false"/>
+          <w:strike/>
           <w:color w:val="000000"/>
           <w:sz w:val="24"/>
           <w:u w:val="none"/>
@@ -487,8 +653,7 @@
           <w:i/>
           <w:caps w:val="false"/>
           <w:smallCaps w:val="false"/>
-          <w:strike w:val="false"/>
-          <w:dstrike w:val="false"/>
+          <w:strike/>
           <w:color w:val="000000"/>
           <w:sz w:val="24"/>
           <w:u w:val="none"/>
@@ -504,8 +669,7 @@
           <w:i w:val="false"/>
           <w:caps w:val="false"/>
           <w:smallCaps w:val="false"/>
-          <w:strike w:val="false"/>
-          <w:dstrike w:val="false"/>
+          <w:strike/>
           <w:color w:val="000000"/>
           <w:sz w:val="24"/>
           <w:u w:val="none"/>
@@ -521,8 +685,7 @@
           <w:i w:val="false"/>
           <w:caps w:val="false"/>
           <w:smallCaps w:val="false"/>
-          <w:strike w:val="false"/>
-          <w:dstrike w:val="false"/>
+          <w:strike/>
           <w:color w:val="000000"/>
           <w:sz w:val="24"/>
           <w:u w:val="none"/>
@@ -538,8 +701,7 @@
           <w:i/>
           <w:caps w:val="false"/>
           <w:smallCaps w:val="false"/>
-          <w:strike w:val="false"/>
-          <w:dstrike w:val="false"/>
+          <w:strike/>
           <w:color w:val="000000"/>
           <w:sz w:val="24"/>
           <w:u w:val="none"/>
@@ -555,8 +717,7 @@
           <w:i w:val="false"/>
           <w:caps w:val="false"/>
           <w:smallCaps w:val="false"/>
-          <w:strike w:val="false"/>
-          <w:dstrike w:val="false"/>
+          <w:strike/>
           <w:color w:val="000000"/>
           <w:sz w:val="24"/>
           <w:u w:val="none"/>
@@ -572,8 +733,7 @@
           <w:i w:val="false"/>
           <w:caps w:val="false"/>
           <w:smallCaps w:val="false"/>
-          <w:strike w:val="false"/>
-          <w:dstrike w:val="false"/>
+          <w:strike/>
           <w:color w:val="000000"/>
           <w:sz w:val="24"/>
           <w:u w:val="none"/>
@@ -586,7 +746,6 @@
     <w:p>
       <w:pPr>
         <w:pStyle w:val="Corpodotexto"/>
-        <w:pBdr/>
         <w:bidi w:val="0"/>
         <w:spacing w:lineRule="auto" w:line="290" w:before="23" w:after="0"/>
         <w:ind w:left="71" w:right="424" w:hanging="420"/>
@@ -700,7 +859,7 @@
       <w:pPr>
         <w:pStyle w:val="Corpodotexto"/>
         <w:bidi w:val="0"/>
-        <w:spacing w:lineRule="auto" w:line="295" w:before="27" w:after="0"/>
+        <w:spacing w:lineRule="auto" w:line="292" w:before="27" w:after="0"/>
         <w:ind w:left="71" w:right="356" w:hanging="0"/>
         <w:rPr/>
       </w:pPr>
@@ -769,7 +928,6 @@
     <w:p>
       <w:pPr>
         <w:pStyle w:val="Corpodotexto"/>
-        <w:pBdr/>
         <w:bidi w:val="0"/>
         <w:spacing w:lineRule="auto" w:line="583" w:before="19" w:after="0"/>
         <w:ind w:left="71" w:right="1068" w:hanging="304"/>
@@ -814,6 +972,7 @@
         <w:ind w:left="371" w:right="0" w:hanging="0"/>
         <w:rPr>
           <w:b w:val="false"/>
+          <w:b w:val="false"/>
         </w:rPr>
       </w:pPr>
       <w:r>
@@ -860,16 +1019,17 @@
         <w:rPr>
           <w:rFonts w:ascii="Calibri;sans-serif" w:hAnsi="Calibri;sans-serif"/>
           <w:b/>
-          <w:i w:val="false"/>
-          <w:caps w:val="false"/>
-          <w:smallCaps w:val="false"/>
-          <w:strike w:val="false"/>
-          <w:dstrike w:val="false"/>
-          <w:color w:val="000000"/>
-          <w:sz w:val="24"/>
-          <w:u w:val="none"/>
-          <w:effect w:val="none"/>
-          <w:shd w:fill="auto" w:val="clear"/>
+          <w:b/>
+          <w:i w:val="false"/>
+          <w:i w:val="false"/>
+          <w:caps w:val="false"/>
+          <w:smallCaps w:val="false"/>
+          <w:strike w:val="false"/>
+          <w:dstrike w:val="false"/>
+          <w:color w:val="000000"/>
+          <w:sz w:val="24"/>
+          <w:u w:val="none"/>
+          <w:effect w:val="none"/>
         </w:rPr>
       </w:pPr>
       <w:r>
@@ -898,6 +1058,7 @@
         <w:ind w:left="355" w:right="0" w:hanging="0"/>
         <w:rPr>
           <w:b w:val="false"/>
+          <w:b w:val="false"/>
         </w:rPr>
       </w:pPr>
       <w:r>
@@ -944,16 +1105,17 @@
         <w:rPr>
           <w:rFonts w:ascii="Calibri;sans-serif" w:hAnsi="Calibri;sans-serif"/>
           <w:b/>
-          <w:i w:val="false"/>
-          <w:caps w:val="false"/>
-          <w:smallCaps w:val="false"/>
-          <w:strike w:val="false"/>
-          <w:dstrike w:val="false"/>
-          <w:color w:val="000000"/>
-          <w:sz w:val="24"/>
-          <w:u w:val="none"/>
-          <w:effect w:val="none"/>
-          <w:shd w:fill="auto" w:val="clear"/>
+          <w:b/>
+          <w:i w:val="false"/>
+          <w:i w:val="false"/>
+          <w:caps w:val="false"/>
+          <w:smallCaps w:val="false"/>
+          <w:strike w:val="false"/>
+          <w:dstrike w:val="false"/>
+          <w:color w:val="000000"/>
+          <w:sz w:val="24"/>
+          <w:u w:val="none"/>
+          <w:effect w:val="none"/>
         </w:rPr>
       </w:pPr>
       <w:r>
@@ -983,16 +1145,17 @@
         <w:rPr>
           <w:rFonts w:ascii="Calibri;sans-serif" w:hAnsi="Calibri;sans-serif"/>
           <w:b w:val="false"/>
-          <w:i w:val="false"/>
-          <w:caps w:val="false"/>
-          <w:smallCaps w:val="false"/>
-          <w:strike w:val="false"/>
-          <w:dstrike w:val="false"/>
-          <w:color w:val="000000"/>
-          <w:sz w:val="24"/>
-          <w:u w:val="none"/>
-          <w:effect w:val="none"/>
-          <w:shd w:fill="auto" w:val="clear"/>
+          <w:b w:val="false"/>
+          <w:i w:val="false"/>
+          <w:i w:val="false"/>
+          <w:caps w:val="false"/>
+          <w:smallCaps w:val="false"/>
+          <w:strike w:val="false"/>
+          <w:dstrike w:val="false"/>
+          <w:color w:val="000000"/>
+          <w:sz w:val="24"/>
+          <w:u w:val="none"/>
+          <w:effect w:val="none"/>
         </w:rPr>
       </w:pPr>
       <w:r>
@@ -1021,6 +1184,7 @@
         <w:ind w:left="356" w:right="1075" w:firstLine="18"/>
         <w:rPr>
           <w:b w:val="false"/>
+          <w:b w:val="false"/>
         </w:rPr>
       </w:pPr>
       <w:r>
@@ -1084,16 +1248,17 @@
         <w:rPr>
           <w:rFonts w:ascii="Calibri;sans-serif" w:hAnsi="Calibri;sans-serif"/>
           <w:b/>
-          <w:i w:val="false"/>
-          <w:caps w:val="false"/>
-          <w:smallCaps w:val="false"/>
-          <w:strike w:val="false"/>
-          <w:dstrike w:val="false"/>
-          <w:color w:val="000000"/>
-          <w:sz w:val="24"/>
-          <w:u w:val="none"/>
-          <w:effect w:val="none"/>
-          <w:shd w:fill="auto" w:val="clear"/>
+          <w:b/>
+          <w:i w:val="false"/>
+          <w:i w:val="false"/>
+          <w:caps w:val="false"/>
+          <w:smallCaps w:val="false"/>
+          <w:strike w:val="false"/>
+          <w:dstrike w:val="false"/>
+          <w:color w:val="000000"/>
+          <w:sz w:val="24"/>
+          <w:u w:val="none"/>
+          <w:effect w:val="none"/>
         </w:rPr>
       </w:pPr>
       <w:r>
@@ -1123,16 +1288,17 @@
         <w:rPr>
           <w:rFonts w:ascii="Calibri;sans-serif" w:hAnsi="Calibri;sans-serif"/>
           <w:b/>
-          <w:i w:val="false"/>
-          <w:caps w:val="false"/>
-          <w:smallCaps w:val="false"/>
-          <w:strike w:val="false"/>
-          <w:dstrike w:val="false"/>
-          <w:color w:val="000000"/>
-          <w:sz w:val="24"/>
-          <w:u w:val="none"/>
-          <w:effect w:val="none"/>
-          <w:shd w:fill="auto" w:val="clear"/>
+          <w:b/>
+          <w:i w:val="false"/>
+          <w:i w:val="false"/>
+          <w:caps w:val="false"/>
+          <w:smallCaps w:val="false"/>
+          <w:strike w:val="false"/>
+          <w:dstrike w:val="false"/>
+          <w:color w:val="000000"/>
+          <w:sz w:val="24"/>
+          <w:u w:val="none"/>
+          <w:effect w:val="none"/>
         </w:rPr>
       </w:pPr>
       <w:r>
@@ -1162,16 +1328,17 @@
         <w:rPr>
           <w:rFonts w:ascii="Calibri;sans-serif" w:hAnsi="Calibri;sans-serif"/>
           <w:b/>
-          <w:i w:val="false"/>
-          <w:caps w:val="false"/>
-          <w:smallCaps w:val="false"/>
-          <w:strike w:val="false"/>
-          <w:dstrike w:val="false"/>
-          <w:color w:val="000000"/>
-          <w:sz w:val="24"/>
-          <w:u w:val="none"/>
-          <w:effect w:val="none"/>
-          <w:shd w:fill="auto" w:val="clear"/>
+          <w:b/>
+          <w:i w:val="false"/>
+          <w:i w:val="false"/>
+          <w:caps w:val="false"/>
+          <w:smallCaps w:val="false"/>
+          <w:strike w:val="false"/>
+          <w:dstrike w:val="false"/>
+          <w:color w:val="000000"/>
+          <w:sz w:val="24"/>
+          <w:u w:val="none"/>
+          <w:effect w:val="none"/>
         </w:rPr>
       </w:pPr>
       <w:r>
@@ -1201,16 +1368,17 @@
         <w:rPr>
           <w:rFonts w:ascii="Calibri;sans-serif" w:hAnsi="Calibri;sans-serif"/>
           <w:b w:val="false"/>
-          <w:i w:val="false"/>
-          <w:caps w:val="false"/>
-          <w:smallCaps w:val="false"/>
-          <w:strike w:val="false"/>
-          <w:dstrike w:val="false"/>
-          <w:color w:val="000000"/>
-          <w:sz w:val="24"/>
-          <w:u w:val="none"/>
-          <w:effect w:val="none"/>
-          <w:shd w:fill="auto" w:val="clear"/>
+          <w:b w:val="false"/>
+          <w:i w:val="false"/>
+          <w:i w:val="false"/>
+          <w:caps w:val="false"/>
+          <w:smallCaps w:val="false"/>
+          <w:strike w:val="false"/>
+          <w:dstrike w:val="false"/>
+          <w:color w:val="000000"/>
+          <w:sz w:val="24"/>
+          <w:u w:val="none"/>
+          <w:effect w:val="none"/>
         </w:rPr>
       </w:pPr>
       <w:r>
@@ -1240,16 +1408,17 @@
         <w:rPr>
           <w:rFonts w:ascii="Calibri;sans-serif" w:hAnsi="Calibri;sans-serif"/>
           <w:b w:val="false"/>
-          <w:i w:val="false"/>
-          <w:caps w:val="false"/>
-          <w:smallCaps w:val="false"/>
-          <w:strike w:val="false"/>
-          <w:dstrike w:val="false"/>
-          <w:color w:val="000000"/>
-          <w:sz w:val="24"/>
-          <w:u w:val="none"/>
-          <w:effect w:val="none"/>
-          <w:shd w:fill="auto" w:val="clear"/>
+          <w:b w:val="false"/>
+          <w:i w:val="false"/>
+          <w:i w:val="false"/>
+          <w:caps w:val="false"/>
+          <w:smallCaps w:val="false"/>
+          <w:strike w:val="false"/>
+          <w:dstrike w:val="false"/>
+          <w:color w:val="000000"/>
+          <w:sz w:val="24"/>
+          <w:u w:val="none"/>
+          <w:effect w:val="none"/>
         </w:rPr>
       </w:pPr>
       <w:r>
@@ -1279,16 +1448,17 @@
         <w:rPr>
           <w:rFonts w:ascii="Calibri;sans-serif" w:hAnsi="Calibri;sans-serif"/>
           <w:b w:val="false"/>
-          <w:i w:val="false"/>
-          <w:caps w:val="false"/>
-          <w:smallCaps w:val="false"/>
-          <w:strike w:val="false"/>
-          <w:dstrike w:val="false"/>
-          <w:color w:val="000000"/>
-          <w:sz w:val="24"/>
-          <w:u w:val="none"/>
-          <w:effect w:val="none"/>
-          <w:shd w:fill="auto" w:val="clear"/>
+          <w:b w:val="false"/>
+          <w:i w:val="false"/>
+          <w:i w:val="false"/>
+          <w:caps w:val="false"/>
+          <w:smallCaps w:val="false"/>
+          <w:strike w:val="false"/>
+          <w:dstrike w:val="false"/>
+          <w:color w:val="000000"/>
+          <w:sz w:val="24"/>
+          <w:u w:val="none"/>
+          <w:effect w:val="none"/>
         </w:rPr>
       </w:pPr>
       <w:r>
@@ -1318,6 +1488,8 @@
         <w:rPr>
           <w:rFonts w:ascii="Calibri;sans-serif" w:hAnsi="Calibri;sans-serif"/>
           <w:b w:val="false"/>
+          <w:b w:val="false"/>
+          <w:i w:val="false"/>
           <w:i w:val="false"/>
           <w:caps w:val="false"/>
           <w:smallCaps w:val="false"/>
@@ -1327,7 +1499,6 @@
           <w:sz w:val="20"/>
           <w:u w:val="none"/>
           <w:effect w:val="none"/>
-          <w:shd w:fill="auto" w:val="clear"/>
         </w:rPr>
       </w:pPr>
       <w:r>
@@ -1357,6 +1528,8 @@
         <w:rPr>
           <w:rFonts w:ascii="Calibri;sans-serif" w:hAnsi="Calibri;sans-serif"/>
           <w:b w:val="false"/>
+          <w:b w:val="false"/>
+          <w:i w:val="false"/>
           <w:i w:val="false"/>
           <w:caps w:val="false"/>
           <w:smallCaps w:val="false"/>
@@ -1366,7 +1539,6 @@
           <w:sz w:val="20"/>
           <w:u w:val="none"/>
           <w:effect w:val="none"/>
-          <w:shd w:fill="auto" w:val="clear"/>
         </w:rPr>
       </w:pPr>
       <w:r>
@@ -1395,6 +1567,7 @@
         <w:ind w:left="356" w:right="0" w:hanging="0"/>
         <w:rPr>
           <w:b w:val="false"/>
+          <w:b w:val="false"/>
         </w:rPr>
       </w:pPr>
       <w:r>
@@ -1441,16 +1614,17 @@
         <w:rPr>
           <w:rFonts w:ascii="Calibri;sans-serif" w:hAnsi="Calibri;sans-serif"/>
           <w:b w:val="false"/>
-          <w:i w:val="false"/>
-          <w:caps w:val="false"/>
-          <w:smallCaps w:val="false"/>
-          <w:strike w:val="false"/>
-          <w:dstrike w:val="false"/>
-          <w:color w:val="000000"/>
-          <w:sz w:val="24"/>
-          <w:u w:val="none"/>
-          <w:effect w:val="none"/>
-          <w:shd w:fill="auto" w:val="clear"/>
+          <w:b w:val="false"/>
+          <w:i w:val="false"/>
+          <w:i w:val="false"/>
+          <w:caps w:val="false"/>
+          <w:smallCaps w:val="false"/>
+          <w:strike w:val="false"/>
+          <w:dstrike w:val="false"/>
+          <w:color w:val="000000"/>
+          <w:sz w:val="24"/>
+          <w:u w:val="none"/>
+          <w:effect w:val="none"/>
         </w:rPr>
       </w:pPr>
       <w:r>
@@ -1480,16 +1654,17 @@
         <w:rPr>
           <w:rFonts w:ascii="Calibri;sans-serif" w:hAnsi="Calibri;sans-serif"/>
           <w:b w:val="false"/>
-          <w:i w:val="false"/>
-          <w:caps w:val="false"/>
-          <w:smallCaps w:val="false"/>
-          <w:strike w:val="false"/>
-          <w:dstrike w:val="false"/>
-          <w:color w:val="000000"/>
-          <w:sz w:val="24"/>
-          <w:u w:val="none"/>
-          <w:effect w:val="none"/>
-          <w:shd w:fill="auto" w:val="clear"/>
+          <w:b w:val="false"/>
+          <w:i w:val="false"/>
+          <w:i w:val="false"/>
+          <w:caps w:val="false"/>
+          <w:smallCaps w:val="false"/>
+          <w:strike w:val="false"/>
+          <w:dstrike w:val="false"/>
+          <w:color w:val="000000"/>
+          <w:sz w:val="24"/>
+          <w:u w:val="none"/>
+          <w:effect w:val="none"/>
         </w:rPr>
       </w:pPr>
       <w:r>
@@ -1518,6 +1693,7 @@
         <w:ind w:left="8" w:right="0" w:hanging="0"/>
         <w:rPr>
           <w:b w:val="false"/>
+          <w:b w:val="false"/>
         </w:rPr>
       </w:pPr>
       <w:r>
@@ -1581,16 +1757,17 @@
         <w:rPr>
           <w:rFonts w:ascii="Calibri;sans-serif" w:hAnsi="Calibri;sans-serif"/>
           <w:b w:val="false"/>
-          <w:i w:val="false"/>
-          <w:caps w:val="false"/>
-          <w:smallCaps w:val="false"/>
-          <w:strike w:val="false"/>
-          <w:dstrike w:val="false"/>
-          <w:color w:val="000000"/>
-          <w:sz w:val="24"/>
-          <w:u w:val="none"/>
-          <w:effect w:val="none"/>
-          <w:shd w:fill="auto" w:val="clear"/>
+          <w:b w:val="false"/>
+          <w:i w:val="false"/>
+          <w:i w:val="false"/>
+          <w:caps w:val="false"/>
+          <w:smallCaps w:val="false"/>
+          <w:strike w:val="false"/>
+          <w:dstrike w:val="false"/>
+          <w:color w:val="000000"/>
+          <w:sz w:val="24"/>
+          <w:u w:val="none"/>
+          <w:effect w:val="none"/>
         </w:rPr>
       </w:pPr>
       <w:r>
@@ -1619,6 +1796,7 @@
         <w:ind w:left="6" w:right="2225" w:firstLine="360"/>
         <w:rPr>
           <w:b w:val="false"/>
+          <w:b w:val="false"/>
         </w:rPr>
       </w:pPr>
       <w:r>
@@ -1679,6 +1857,7 @@
         <w:bidi w:val="0"/>
         <w:spacing w:lineRule="auto" w:line="288" w:before="58" w:after="0"/>
         <w:rPr>
+          <w:b w:val="false"/>
           <w:b w:val="false"/>
         </w:rPr>
       </w:pPr>
@@ -1754,6 +1933,7 @@
       <w:pgNumType w:fmt="decimal"/>
       <w:formProt w:val="false"/>
       <w:textDirection w:val="lrTb"/>
+      <w:docGrid w:type="default" w:linePitch="100" w:charSpace="0"/>
     </w:sectPr>
   </w:body>
 </w:document>
@@ -1766,14 +1946,12 @@
       <w:rPr>
         <w:rFonts w:ascii="Liberation Serif" w:hAnsi="Liberation Serif" w:eastAsia="Noto Serif CJK SC" w:cs="Lohit Devanagari"/>
         <w:kern w:val="2"/>
-        <w:sz w:val="24"/>
         <w:szCs w:val="24"/>
         <w:lang w:val="pt-BR" w:eastAsia="zh-CN" w:bidi="hi-IN"/>
       </w:rPr>
     </w:rPrDefault>
     <w:pPrDefault>
       <w:pPr>
-        <w:widowControl/>
         <w:suppressAutoHyphens w:val="true"/>
       </w:pPr>
     </w:pPrDefault>
@@ -1783,7 +1961,10 @@
     <w:qFormat/>
     <w:pPr>
       <w:widowControl/>
+      <w:suppressAutoHyphens w:val="true"/>
       <w:bidi w:val="0"/>
+      <w:spacing w:before="0" w:after="0"/>
+      <w:jc w:val="left"/>
     </w:pPr>
     <w:rPr>
       <w:rFonts w:ascii="Liberation Serif" w:hAnsi="Liberation Serif" w:eastAsia="Noto Serif CJK SC" w:cs="Lohit Devanagari"/>

</xml_diff>

<commit_message>
Adicao de regras das pontuacoes minimas e maximas da partida.
</commit_message>
<xml_diff>
--- a/doc/ATIVIDADE.docx
+++ b/doc/ATIVIDADE.docx
@@ -766,13 +766,37 @@
       </w:r>
       <w:r>
         <w:rPr>
-          <w:rFonts w:ascii="Calibri;sans-serif" w:hAnsi="Calibri;sans-serif"/>
-          <w:b w:val="false"/>
-          <w:i w:val="false"/>
-          <w:caps w:val="false"/>
-          <w:smallCaps w:val="false"/>
-          <w:strike w:val="false"/>
-          <w:dstrike w:val="false"/>
+          <w:caps w:val="false"/>
+          <w:smallCaps w:val="false"/>
+          <w:strike w:val="false"/>
+          <w:dstrike w:val="false"/>
+          <w:color w:val="000000"/>
+          <w:u w:val="none"/>
+          <w:effect w:val="none"/>
+          <w:shd w:fill="auto" w:val="clear"/>
+        </w:rPr>
+        <w:t>1</w:t>
+      </w:r>
+      <w:r>
+        <w:rPr>
+          <w:caps w:val="false"/>
+          <w:smallCaps w:val="false"/>
+          <w:strike/>
+          <w:color w:val="000000"/>
+          <w:u w:val="none"/>
+          <w:effect w:val="none"/>
+          <w:shd w:fill="auto" w:val="clear"/>
+        </w:rPr>
+        <w:t xml:space="preserve">.9. </w:t>
+      </w:r>
+      <w:r>
+        <w:rPr>
+          <w:rFonts w:ascii="Calibri;sans-serif" w:hAnsi="Calibri;sans-serif"/>
+          <w:b w:val="false"/>
+          <w:i w:val="false"/>
+          <w:caps w:val="false"/>
+          <w:smallCaps w:val="false"/>
+          <w:strike/>
           <w:color w:val="000000"/>
           <w:sz w:val="24"/>
           <w:u w:val="none"/>
@@ -788,8 +812,7 @@
           <w:i/>
           <w:caps w:val="false"/>
           <w:smallCaps w:val="false"/>
-          <w:strike w:val="false"/>
-          <w:dstrike w:val="false"/>
+          <w:strike/>
           <w:color w:val="000000"/>
           <w:sz w:val="24"/>
           <w:u w:val="none"/>
@@ -805,8 +828,7 @@
           <w:i w:val="false"/>
           <w:caps w:val="false"/>
           <w:smallCaps w:val="false"/>
-          <w:strike w:val="false"/>
-          <w:dstrike w:val="false"/>
+          <w:strike/>
           <w:color w:val="000000"/>
           <w:sz w:val="24"/>
           <w:u w:val="none"/>
@@ -844,8 +866,7 @@
           <w:i w:val="false"/>
           <w:caps w:val="false"/>
           <w:smallCaps w:val="false"/>
-          <w:strike w:val="false"/>
-          <w:dstrike w:val="false"/>
+          <w:strike/>
           <w:color w:val="000000"/>
           <w:sz w:val="24"/>
           <w:u w:val="none"/>
@@ -859,7 +880,7 @@
       <w:pPr>
         <w:pStyle w:val="Corpodotexto"/>
         <w:bidi w:val="0"/>
-        <w:spacing w:lineRule="auto" w:line="292" w:before="27" w:after="0"/>
+        <w:spacing w:lineRule="auto" w:line="290" w:before="27" w:after="0"/>
         <w:ind w:left="71" w:right="356" w:hanging="0"/>
         <w:rPr/>
       </w:pPr>
@@ -878,28 +899,66 @@
       </w:r>
       <w:r>
         <w:rPr>
-          <w:rFonts w:ascii="Calibri;sans-serif" w:hAnsi="Calibri;sans-serif"/>
-          <w:b w:val="false"/>
-          <w:i w:val="false"/>
-          <w:caps w:val="false"/>
-          <w:smallCaps w:val="false"/>
-          <w:strike w:val="false"/>
-          <w:dstrike w:val="false"/>
-          <w:color w:val="000000"/>
-          <w:sz w:val="24"/>
-          <w:u w:val="none"/>
-          <w:effect w:val="none"/>
-          <w:shd w:fill="auto" w:val="clear"/>
-        </w:rPr>
-        <w:t xml:space="preserve">Se o total final for menor que 120 pontos encerrar o Jogo (Fim do Jogo).  </w:t>
-      </w:r>
-      <w:r>
-        <w:rPr>
-          <w:b w:val="false"/>
-          <w:caps w:val="false"/>
-          <w:smallCaps w:val="false"/>
-          <w:strike w:val="false"/>
-          <w:dstrike w:val="false"/>
+          <w:caps w:val="false"/>
+          <w:smallCaps w:val="false"/>
+          <w:strike/>
+          <w:color w:val="000000"/>
+          <w:u w:val="none"/>
+          <w:effect w:val="none"/>
+          <w:shd w:fill="auto" w:val="clear"/>
+        </w:rPr>
+        <w:t xml:space="preserve">1.10. </w:t>
+      </w:r>
+      <w:r>
+        <w:rPr>
+          <w:rFonts w:ascii="Calibri;sans-serif" w:hAnsi="Calibri;sans-serif"/>
+          <w:b w:val="false"/>
+          <w:i w:val="false"/>
+          <w:caps w:val="false"/>
+          <w:smallCaps w:val="false"/>
+          <w:strike/>
+          <w:color w:val="000000"/>
+          <w:sz w:val="24"/>
+          <w:u w:val="none"/>
+          <w:effect w:val="none"/>
+          <w:shd w:fill="auto" w:val="clear"/>
+        </w:rPr>
+        <w:t>Se o total final for menor que 120 pontos encerrar o Jogo (Fim do Jogo).</w:t>
+      </w:r>
+      <w:r>
+        <w:rPr>
+          <w:rFonts w:ascii="Calibri;sans-serif" w:hAnsi="Calibri;sans-serif"/>
+          <w:b w:val="false"/>
+          <w:i w:val="false"/>
+          <w:caps w:val="false"/>
+          <w:smallCaps w:val="false"/>
+          <w:strike w:val="false"/>
+          <w:dstrike w:val="false"/>
+          <w:color w:val="000000"/>
+          <w:sz w:val="24"/>
+          <w:u w:val="none"/>
+          <w:effect w:val="none"/>
+          <w:shd w:fill="auto" w:val="clear"/>
+        </w:rPr>
+        <w:t xml:space="preserve">  </w:t>
+      </w:r>
+    </w:p>
+    <w:p>
+      <w:pPr>
+        <w:pStyle w:val="Corpodotexto"/>
+        <w:bidi w:val="0"/>
+        <w:spacing w:lineRule="auto" w:line="290" w:before="27" w:after="0"/>
+        <w:ind w:left="71" w:right="356" w:hanging="0"/>
+        <w:rPr>
+          <w:strike/>
+        </w:rPr>
+      </w:pPr>
+      <w:r>
+        <w:rPr>
+          <w:b w:val="false"/>
+          <w:caps w:val="false"/>
+          <w:smallCaps w:val="false"/>
+          <w:strike/>
           <w:color w:val="000000"/>
           <w:u w:val="none"/>
           <w:effect w:val="none"/>
@@ -909,13 +968,25 @@
       </w:r>
       <w:r>
         <w:rPr>
-          <w:rFonts w:ascii="Calibri;sans-serif" w:hAnsi="Calibri;sans-serif"/>
-          <w:b w:val="false"/>
-          <w:i w:val="false"/>
-          <w:caps w:val="false"/>
-          <w:smallCaps w:val="false"/>
-          <w:strike w:val="false"/>
-          <w:dstrike w:val="false"/>
+          <w:b w:val="false"/>
+          <w:caps w:val="false"/>
+          <w:smallCaps w:val="false"/>
+          <w:strike/>
+          <w:color w:val="000000"/>
+          <w:u w:val="none"/>
+          <w:effect w:val="none"/>
+          <w:shd w:fill="auto" w:val="clear"/>
+        </w:rPr>
+        <w:t xml:space="preserve">1.11. </w:t>
+      </w:r>
+      <w:r>
+        <w:rPr>
+          <w:rFonts w:ascii="Calibri;sans-serif" w:hAnsi="Calibri;sans-serif"/>
+          <w:b w:val="false"/>
+          <w:i w:val="false"/>
+          <w:caps w:val="false"/>
+          <w:smallCaps w:val="false"/>
+          <w:strike/>
           <w:color w:val="000000"/>
           <w:sz w:val="24"/>
           <w:u w:val="none"/>
@@ -948,20 +1019,48 @@
       </w:r>
       <w:r>
         <w:rPr>
-          <w:rFonts w:ascii="Calibri;sans-serif" w:hAnsi="Calibri;sans-serif"/>
-          <w:b w:val="false"/>
-          <w:i w:val="false"/>
-          <w:caps w:val="false"/>
-          <w:smallCaps w:val="false"/>
-          <w:strike w:val="false"/>
-          <w:dstrike w:val="false"/>
-          <w:color w:val="000000"/>
-          <w:sz w:val="24"/>
-          <w:u w:val="none"/>
-          <w:effect w:val="none"/>
-          <w:shd w:fill="auto" w:val="clear"/>
-        </w:rPr>
-        <w:t>Se for maior que 170, permitir mais duas partidas (Ganhou mais duas partidas). Exemplo: </w:t>
+          <w:caps w:val="false"/>
+          <w:smallCaps w:val="false"/>
+          <w:strike/>
+          <w:color w:val="000000"/>
+          <w:u w:val="none"/>
+          <w:effect w:val="none"/>
+          <w:shd w:fill="auto" w:val="clear"/>
+        </w:rPr>
+        <w:t xml:space="preserve">1.12. </w:t>
+      </w:r>
+      <w:r>
+        <w:rPr>
+          <w:rFonts w:ascii="Calibri;sans-serif" w:hAnsi="Calibri;sans-serif"/>
+          <w:b w:val="false"/>
+          <w:i w:val="false"/>
+          <w:caps w:val="false"/>
+          <w:smallCaps w:val="false"/>
+          <w:strike/>
+          <w:color w:val="000000"/>
+          <w:sz w:val="24"/>
+          <w:u w:val="none"/>
+          <w:effect w:val="none"/>
+          <w:shd w:fill="auto" w:val="clear"/>
+        </w:rPr>
+        <w:t>Se for maior que 170, permitir mais duas partidas (Ganhou mais duas partidas</w:t>
+      </w:r>
+      <w:r>
+        <w:rPr>
+          <w:rFonts w:ascii="Calibri;sans-serif" w:hAnsi="Calibri;sans-serif"/>
+          <w:b w:val="false"/>
+          <w:i w:val="false"/>
+          <w:caps w:val="false"/>
+          <w:smallCaps w:val="false"/>
+          <w:strike w:val="false"/>
+          <w:dstrike w:val="false"/>
+          <w:color w:val="000000"/>
+          <w:sz w:val="24"/>
+          <w:u w:val="none"/>
+          <w:effect w:val="none"/>
+          <w:shd w:fill="auto" w:val="clear"/>
+        </w:rPr>
+        <w:t>). Exemplo: </w:t>
       </w:r>
     </w:p>
     <w:p>
@@ -1946,6 +2045,7 @@
       <w:rPr>
         <w:rFonts w:ascii="Liberation Serif" w:hAnsi="Liberation Serif" w:eastAsia="Noto Serif CJK SC" w:cs="Lohit Devanagari"/>
         <w:kern w:val="2"/>
+        <w:sz w:val="20"/>
         <w:szCs w:val="24"/>
         <w:lang w:val="pt-BR" w:eastAsia="zh-CN" w:bidi="hi-IN"/>
       </w:rPr>

</xml_diff>